<commit_message>
Unified importInstruments routine. First attempt at an easyplot gui. First attempt at a new documentation.
</commit_message>
<xml_diff>
--- a/Og tech easy plot.docx
+++ b/Og tech easy plot.docx
@@ -9,70 +9,31 @@
           <w:lang w:val="en-AU"/>
         </w:rPr>
       </w:pPr>
-      <w:proofErr w:type="spellStart"/>
-      <w:proofErr w:type="gramStart"/>
-      <w:r>
-        <w:rPr>
-          <w:lang w:val="en-AU"/>
-        </w:rPr>
-        <w:t>Og</w:t>
-      </w:r>
-      <w:proofErr w:type="spellEnd"/>
-      <w:proofErr w:type="gramEnd"/>
-      <w:r>
-        <w:rPr>
-          <w:lang w:val="en-AU"/>
-        </w:rPr>
-        <w:t xml:space="preserve"> tech easy plot</w:t>
-      </w:r>
-    </w:p>
-    <w:p>
-      <w:pPr>
-        <w:rPr>
-          <w:lang w:val="en-AU"/>
-        </w:rPr>
-      </w:pPr>
-      <w:r>
-        <w:rPr>
-          <w:lang w:val="en-AU"/>
-        </w:rPr>
-        <w:t>May 13</w:t>
-      </w:r>
-    </w:p>
-    <w:p>
-      <w:pPr>
-        <w:rPr>
-          <w:lang w:val="en-AU"/>
-        </w:rPr>
-      </w:pPr>
-    </w:p>
-    <w:p>
-      <w:pPr>
-        <w:rPr>
-          <w:lang w:val="en-AU"/>
-        </w:rPr>
-      </w:pPr>
-    </w:p>
-    <w:p>
-      <w:pPr>
-        <w:rPr>
-          <w:lang w:val="en-AU"/>
-        </w:rPr>
-      </w:pPr>
-    </w:p>
-    <w:p>
-      <w:pPr>
-        <w:rPr>
-          <w:lang w:val="en-AU"/>
-        </w:rPr>
-      </w:pPr>
-    </w:p>
-    <w:p>
-      <w:pPr>
-        <w:rPr>
-          <w:lang w:val="en-AU"/>
-        </w:rPr>
-      </w:pPr>
+      <w:r>
+        <w:rPr>
+          <w:lang w:val="en-AU"/>
+        </w:rPr>
+        <w:t>OGTECH easy</w:t>
+      </w:r>
+      <w:r>
+        <w:rPr>
+          <w:lang w:val="en-AU"/>
+        </w:rPr>
+        <w:t>plot</w:t>
+      </w:r>
+    </w:p>
+    <w:p>
+      <w:pPr>
+        <w:rPr>
+          <w:lang w:val="en-AU"/>
+        </w:rPr>
+      </w:pPr>
+      <w:r>
+        <w:rPr>
+          <w:lang w:val="en-AU"/>
+        </w:rPr>
+        <w:t>Feb 2014</w:t>
+      </w:r>
     </w:p>
     <w:p>
       <w:pPr>
@@ -83,7 +44,7 @@
       <w:r>
         <w:rPr>
           <w:noProof/>
-          <w:lang w:eastAsia="fr-FR"/>
+          <w:lang w:val="en-AU" w:eastAsia="en-AU"/>
         </w:rPr>
         <w:drawing>
           <wp:inline distT="0" distB="0" distL="0" distR="0">
@@ -177,41 +138,186 @@
         </w:rPr>
       </w:pPr>
     </w:p>
-    <w:p>
-      <w:pPr>
-        <w:rPr>
-          <w:lang w:val="en-AU"/>
-        </w:rPr>
-      </w:pPr>
-    </w:p>
-    <w:p>
-      <w:pPr>
-        <w:rPr>
-          <w:lang w:val="en-AU"/>
-        </w:rPr>
-      </w:pPr>
-    </w:p>
-    <w:p>
-      <w:pPr>
-        <w:rPr>
-          <w:lang w:val="en-AU"/>
-        </w:rPr>
-      </w:pPr>
-    </w:p>
-    <w:p>
-      <w:pPr>
-        <w:rPr>
-          <w:lang w:val="en-AU"/>
-        </w:rPr>
-      </w:pPr>
-      <w:r>
-        <w:rPr>
-          <w:lang w:val="en-AU"/>
-        </w:rPr>
-        <w:t>Mederic MAINSON</w:t>
-      </w:r>
-      <w:r>
-        <w:rPr>
+    <w:tbl>
+      <w:tblPr>
+        <w:tblStyle w:val="TableGrid"/>
+        <w:tblW w:w="5000" w:type="pct"/>
+        <w:tblLook w:val="04A0" w:firstRow="1" w:lastRow="0" w:firstColumn="1" w:lastColumn="0" w:noHBand="0" w:noVBand="1"/>
+      </w:tblPr>
+      <w:tblGrid>
+        <w:gridCol w:w="1965"/>
+        <w:gridCol w:w="3941"/>
+        <w:gridCol w:w="3336"/>
+      </w:tblGrid>
+      <w:tr>
+        <w:tc>
+          <w:tcPr>
+            <w:tcW w:w="1063" w:type="pct"/>
+          </w:tcPr>
+          <w:p>
+            <w:pPr>
+              <w:rPr>
+                <w:lang w:val="en-AU"/>
+              </w:rPr>
+            </w:pPr>
+            <w:r>
+              <w:rPr>
+                <w:lang w:val="en-AU"/>
+              </w:rPr>
+              <w:t>2013-05</w:t>
+            </w:r>
+          </w:p>
+        </w:tc>
+        <w:tc>
+          <w:tcPr>
+            <w:tcW w:w="2132" w:type="pct"/>
+          </w:tcPr>
+          <w:p>
+            <w:pPr>
+              <w:rPr>
+                <w:lang w:val="en-AU"/>
+              </w:rPr>
+            </w:pPr>
+            <w:r>
+              <w:rPr>
+                <w:lang w:val="en-AU"/>
+              </w:rPr>
+              <w:t>Mederic MAINSON</w:t>
+            </w:r>
+          </w:p>
+        </w:tc>
+        <w:tc>
+          <w:tcPr>
+            <w:tcW w:w="1805" w:type="pct"/>
+          </w:tcPr>
+          <w:p>
+            <w:pPr>
+              <w:rPr>
+                <w:lang w:val="en-AU"/>
+              </w:rPr>
+            </w:pPr>
+            <w:r>
+              <w:rPr>
+                <w:lang w:val="en-AU"/>
+              </w:rPr>
+              <w:t>Original version</w:t>
+            </w:r>
+          </w:p>
+        </w:tc>
+      </w:tr>
+      <w:tr>
+        <w:tc>
+          <w:tcPr>
+            <w:tcW w:w="1063" w:type="pct"/>
+          </w:tcPr>
+          <w:p>
+            <w:pPr>
+              <w:rPr>
+                <w:lang w:val="en-AU"/>
+              </w:rPr>
+            </w:pPr>
+            <w:r>
+              <w:rPr>
+                <w:lang w:val="en-AU"/>
+              </w:rPr>
+              <w:t>2014-02</w:t>
+            </w:r>
+          </w:p>
+        </w:tc>
+        <w:tc>
+          <w:tcPr>
+            <w:tcW w:w="2132" w:type="pct"/>
+          </w:tcPr>
+          <w:p>
+            <w:pPr>
+              <w:rPr>
+                <w:lang w:val="en-AU"/>
+              </w:rPr>
+            </w:pPr>
+            <w:r>
+              <w:rPr>
+                <w:lang w:val="en-AU"/>
+              </w:rPr>
+              <w:t>Simon Spagnol</w:t>
+            </w:r>
+          </w:p>
+        </w:tc>
+        <w:tc>
+          <w:tcPr>
+            <w:tcW w:w="1805" w:type="pct"/>
+          </w:tcPr>
+          <w:p>
+            <w:pPr>
+              <w:rPr>
+                <w:lang w:val="en-AU"/>
+              </w:rPr>
+            </w:pPr>
+            <w:r>
+              <w:rPr>
+                <w:lang w:val="en-AU"/>
+              </w:rPr>
+              <w:t>Utilize IMOS parser routines</w:t>
+            </w:r>
+          </w:p>
+        </w:tc>
+      </w:tr>
+      <w:tr>
+        <w:tc>
+          <w:tcPr>
+            <w:tcW w:w="1063" w:type="pct"/>
+          </w:tcPr>
+          <w:p>
+            <w:pPr>
+              <w:rPr>
+                <w:lang w:val="en-AU"/>
+              </w:rPr>
+            </w:pPr>
+          </w:p>
+        </w:tc>
+        <w:tc>
+          <w:tcPr>
+            <w:tcW w:w="2132" w:type="pct"/>
+          </w:tcPr>
+          <w:p>
+            <w:pPr>
+              <w:rPr>
+                <w:lang w:val="en-AU"/>
+              </w:rPr>
+            </w:pPr>
+          </w:p>
+        </w:tc>
+        <w:tc>
+          <w:tcPr>
+            <w:tcW w:w="1805" w:type="pct"/>
+          </w:tcPr>
+          <w:p>
+            <w:pPr>
+              <w:rPr>
+                <w:lang w:val="en-AU"/>
+              </w:rPr>
+            </w:pPr>
+          </w:p>
+        </w:tc>
+      </w:tr>
+    </w:tbl>
+    <w:p>
+      <w:pPr>
+        <w:rPr>
+          <w:rStyle w:val="Heading1Char"/>
+          <w:lang w:val="en-AU"/>
+        </w:rPr>
+      </w:pPr>
+    </w:p>
+    <w:p>
+      <w:pPr>
+        <w:rPr>
+          <w:rStyle w:val="Heading1Char"/>
+          <w:lang w:val="en-AU"/>
+        </w:rPr>
+      </w:pPr>
+      <w:r>
+        <w:rPr>
+          <w:rStyle w:val="Heading1Char"/>
           <w:lang w:val="en-AU"/>
         </w:rPr>
         <w:br w:type="page"/>
@@ -223,7 +329,6 @@
           <w:lang w:val="en-AU"/>
         </w:rPr>
       </w:pPr>
-      <w:proofErr w:type="gramStart"/>
       <w:r>
         <w:rPr>
           <w:rStyle w:val="Heading1Char"/>
@@ -238,26 +343,55 @@
         </w:rPr>
         <w:t>.</w:t>
       </w:r>
-      <w:proofErr w:type="gramEnd"/>
-    </w:p>
-    <w:p>
-      <w:pPr>
-        <w:rPr>
-          <w:lang w:val="en-AU"/>
-        </w:rPr>
-      </w:pPr>
-    </w:p>
-    <w:p>
-      <w:pPr>
-        <w:rPr>
-          <w:lang w:val="en-AU"/>
-        </w:rPr>
-      </w:pPr>
-      <w:r>
-        <w:rPr>
-          <w:lang w:val="en-AU"/>
-        </w:rPr>
-        <w:t>Deliver an easy to plot and compare every instrument we can get across and need to quickly diagnostic in the lab or in the file.</w:t>
+    </w:p>
+    <w:p>
+      <w:pPr>
+        <w:rPr>
+          <w:lang w:val="en-AU"/>
+        </w:rPr>
+      </w:pPr>
+    </w:p>
+    <w:p>
+      <w:pPr>
+        <w:rPr>
+          <w:lang w:val="en-AU"/>
+        </w:rPr>
+      </w:pPr>
+      <w:r>
+        <w:rPr>
+          <w:lang w:val="en-AU"/>
+        </w:rPr>
+        <w:t>The aim of easyplot is to d</w:t>
+      </w:r>
+      <w:r>
+        <w:rPr>
+          <w:lang w:val="en-AU"/>
+        </w:rPr>
+        <w:t>eliver a</w:t>
+      </w:r>
+      <w:r>
+        <w:rPr>
+          <w:lang w:val="en-AU"/>
+        </w:rPr>
+        <w:t xml:space="preserve"> simple to use program</w:t>
+      </w:r>
+      <w:r>
+        <w:rPr>
+          <w:lang w:val="en-AU"/>
+        </w:rPr>
+        <w:t xml:space="preserve"> to plot and compare every instrument </w:t>
+      </w:r>
+      <w:r>
+        <w:rPr>
+          <w:lang w:val="en-AU"/>
+        </w:rPr>
+        <w:t>data</w:t>
+      </w:r>
+      <w:r>
+        <w:rPr>
+          <w:lang w:val="en-AU"/>
+        </w:rPr>
+        <w:t>.</w:t>
       </w:r>
       <w:r>
         <w:rPr>
@@ -271,6 +405,12 @@
           <w:lang w:val="en-AU"/>
         </w:rPr>
         <w:t>compare instrument between them allowing a more accurate diagnostic.</w:t>
+      </w:r>
+      <w:r>
+        <w:rPr>
+          <w:lang w:val="en-AU"/>
+        </w:rPr>
+        <w:t xml:space="preserve"> The original scripts written by </w:t>
       </w:r>
       <w:r>
         <w:rPr>
@@ -365,7 +505,7 @@
         <w:rPr>
           <w:lang w:val="en-AU"/>
         </w:rPr>
-        <w:t>Get MATLABS</w:t>
+        <w:t>Get MATLAB</w:t>
       </w:r>
     </w:p>
     <w:p>
@@ -387,23 +527,7 @@
           <w:rFonts w:eastAsia="Times New Roman"/>
           <w:lang w:val="en-AU"/>
         </w:rPr>
-        <w:t xml:space="preserve">Hurrah guys, here is the download link, I suggest you install </w:t>
-      </w:r>
-      <w:proofErr w:type="gramStart"/>
-      <w:r>
-        <w:rPr>
-          <w:rFonts w:eastAsia="Times New Roman"/>
-          <w:lang w:val="en-AU"/>
-        </w:rPr>
-        <w:t>asap</w:t>
-      </w:r>
-      <w:proofErr w:type="gramEnd"/>
-      <w:r>
-        <w:rPr>
-          <w:rFonts w:eastAsia="Times New Roman"/>
-          <w:lang w:val="en-AU"/>
-        </w:rPr>
-        <w:t xml:space="preserve"> on your machine:</w:t>
+        <w:t>Hurrah guys, here is the download link, I suggest you install asap on your machine:</w:t>
       </w:r>
     </w:p>
     <w:p>
@@ -618,14 +742,12 @@
         </w:rPr>
         <w:t xml:space="preserve"> </w:t>
       </w:r>
-      <w:proofErr w:type="gramStart"/>
       <w:r>
         <w:rPr>
           <w:lang w:val="en-AU"/>
         </w:rPr>
         <w:t>It’s</w:t>
       </w:r>
-      <w:proofErr w:type="gramEnd"/>
       <w:r>
         <w:rPr>
           <w:lang w:val="en-AU"/>
@@ -654,35 +776,7 @@
         <w:rPr>
           <w:lang w:val="en-AU"/>
         </w:rPr>
-        <w:t xml:space="preserve">User can also look at comments in </w:t>
-      </w:r>
-      <w:proofErr w:type="spellStart"/>
-      <w:r>
-        <w:rPr>
-          <w:lang w:val="en-AU"/>
-        </w:rPr>
-        <w:t>importOnexxx</w:t>
-      </w:r>
-      <w:proofErr w:type="spellEnd"/>
-      <w:r>
-        <w:rPr>
-          <w:lang w:val="en-AU"/>
-        </w:rPr>
-        <w:t xml:space="preserve"> function to know what </w:t>
-      </w:r>
-      <w:proofErr w:type="spellStart"/>
-      <w:r>
-        <w:rPr>
-          <w:lang w:val="en-AU"/>
-        </w:rPr>
-        <w:t>matlabs</w:t>
-      </w:r>
-      <w:proofErr w:type="spellEnd"/>
-      <w:r>
-        <w:rPr>
-          <w:lang w:val="en-AU"/>
-        </w:rPr>
-        <w:t xml:space="preserve"> is expecting.</w:t>
+        <w:t>User can also look at comments in importOnexxx function to know what matlabs is expecting.</w:t>
       </w:r>
     </w:p>
     <w:p>
@@ -799,16 +893,8 @@
               <w:rPr>
                 <w:lang w:val="en-AU"/>
               </w:rPr>
-              <w:t>.</w:t>
-            </w:r>
-            <w:proofErr w:type="spellStart"/>
-            <w:r>
-              <w:rPr>
-                <w:lang w:val="en-AU"/>
-              </w:rPr>
-              <w:t>cnv</w:t>
-            </w:r>
-            <w:proofErr w:type="spellEnd"/>
+              <w:t>.cnv</w:t>
+            </w:r>
           </w:p>
         </w:tc>
         <w:tc>
@@ -875,16 +961,8 @@
               <w:rPr>
                 <w:lang w:val="en-AU"/>
               </w:rPr>
-              <w:t>.</w:t>
-            </w:r>
-            <w:proofErr w:type="spellStart"/>
-            <w:r>
-              <w:rPr>
-                <w:lang w:val="en-AU"/>
-              </w:rPr>
-              <w:t>cnv</w:t>
-            </w:r>
-            <w:proofErr w:type="spellEnd"/>
+              <w:t>.cnv</w:t>
+            </w:r>
           </w:p>
         </w:tc>
         <w:tc>
@@ -951,16 +1029,8 @@
               <w:rPr>
                 <w:lang w:val="en-AU"/>
               </w:rPr>
-              <w:t>.</w:t>
-            </w:r>
-            <w:proofErr w:type="spellStart"/>
-            <w:r>
-              <w:rPr>
-                <w:lang w:val="en-AU"/>
-              </w:rPr>
-              <w:t>cnv</w:t>
-            </w:r>
-            <w:proofErr w:type="spellEnd"/>
+              <w:t>.cnv</w:t>
+            </w:r>
           </w:p>
         </w:tc>
         <w:tc>
@@ -1027,16 +1097,8 @@
               <w:rPr>
                 <w:lang w:val="en-AU"/>
               </w:rPr>
-              <w:t>.</w:t>
-            </w:r>
-            <w:proofErr w:type="spellStart"/>
-            <w:r>
-              <w:rPr>
-                <w:lang w:val="en-AU"/>
-              </w:rPr>
-              <w:t>asc</w:t>
-            </w:r>
-            <w:proofErr w:type="spellEnd"/>
+              <w:t>.asc</w:t>
+            </w:r>
           </w:p>
         </w:tc>
         <w:tc>
@@ -1053,30 +1115,8 @@
               <w:rPr>
                 <w:lang w:val="en-AU"/>
               </w:rPr>
-              <w:t xml:space="preserve">NA. </w:t>
-            </w:r>
-            <w:proofErr w:type="spellStart"/>
-            <w:r>
-              <w:rPr>
-                <w:lang w:val="en-AU"/>
-              </w:rPr>
-              <w:t>eazy</w:t>
-            </w:r>
-            <w:proofErr w:type="spellEnd"/>
-            <w:r>
-              <w:rPr>
-                <w:lang w:val="en-AU"/>
-              </w:rPr>
-              <w:t xml:space="preserve"> plot auto detect p or </w:t>
-            </w:r>
-            <w:proofErr w:type="spellStart"/>
-            <w:r>
-              <w:rPr>
-                <w:lang w:val="en-AU"/>
-              </w:rPr>
-              <w:t>pt</w:t>
-            </w:r>
-            <w:proofErr w:type="spellEnd"/>
+              <w:t>NA. eazy plot auto detect p or pt</w:t>
+            </w:r>
           </w:p>
         </w:tc>
       </w:tr>
@@ -1113,16 +1153,8 @@
               <w:rPr>
                 <w:lang w:val="en-AU"/>
               </w:rPr>
-              <w:t>.</w:t>
-            </w:r>
-            <w:proofErr w:type="spellStart"/>
-            <w:r>
-              <w:rPr>
-                <w:lang w:val="en-AU"/>
-              </w:rPr>
-              <w:t>cnv</w:t>
-            </w:r>
-            <w:proofErr w:type="spellEnd"/>
+              <w:t>.cnv</w:t>
+            </w:r>
           </w:p>
         </w:tc>
         <w:tc>
@@ -1139,69 +1171,33 @@
               <w:rPr>
                 <w:lang w:val="en-AU"/>
               </w:rPr>
-              <w:t>%setting for export are: file type: .</w:t>
-            </w:r>
-            <w:proofErr w:type="spellStart"/>
-            <w:r>
-              <w:rPr>
-                <w:lang w:val="en-AU"/>
-              </w:rPr>
-              <w:t>cnv</w:t>
-            </w:r>
-            <w:proofErr w:type="spellEnd"/>
-          </w:p>
-          <w:p>
-            <w:pPr>
-              <w:rPr>
-                <w:lang w:val="en-AU"/>
-              </w:rPr>
-            </w:pPr>
-            <w:r>
-              <w:rPr>
-                <w:lang w:val="en-AU"/>
-              </w:rPr>
-              <w:t xml:space="preserve">%                        date format: </w:t>
-            </w:r>
-            <w:proofErr w:type="spellStart"/>
-            <w:r>
-              <w:rPr>
-                <w:lang w:val="en-AU"/>
-              </w:rPr>
-              <w:t>julian</w:t>
-            </w:r>
-            <w:proofErr w:type="spellEnd"/>
-            <w:r>
-              <w:rPr>
-                <w:lang w:val="en-AU"/>
-              </w:rPr>
-              <w:t xml:space="preserve"> days,</w:t>
-            </w:r>
-          </w:p>
-          <w:p>
-            <w:pPr>
-              <w:rPr>
-                <w:lang w:val="en-AU"/>
-              </w:rPr>
-            </w:pPr>
-            <w:r>
-              <w:rPr>
-                <w:lang w:val="en-AU"/>
-              </w:rPr>
-              <w:t xml:space="preserve">%                        </w:t>
-            </w:r>
-            <w:proofErr w:type="spellStart"/>
-            <w:r>
-              <w:rPr>
-                <w:lang w:val="en-AU"/>
-              </w:rPr>
-              <w:t>miscelleanous</w:t>
-            </w:r>
-            <w:proofErr w:type="spellEnd"/>
-            <w:r>
-              <w:rPr>
-                <w:lang w:val="en-AU"/>
-              </w:rPr>
-              <w:t>: output informational header.</w:t>
+              <w:t>%setting for export are: file type: .cnv</w:t>
+            </w:r>
+          </w:p>
+          <w:p>
+            <w:pPr>
+              <w:rPr>
+                <w:lang w:val="en-AU"/>
+              </w:rPr>
+            </w:pPr>
+            <w:r>
+              <w:rPr>
+                <w:lang w:val="en-AU"/>
+              </w:rPr>
+              <w:t>%                        date format: julian days,</w:t>
+            </w:r>
+          </w:p>
+          <w:p>
+            <w:pPr>
+              <w:rPr>
+                <w:lang w:val="en-AU"/>
+              </w:rPr>
+            </w:pPr>
+            <w:r>
+              <w:rPr>
+                <w:lang w:val="en-AU"/>
+              </w:rPr>
+              <w:t>%                        miscelleanous: output informational header.</w:t>
             </w:r>
           </w:p>
         </w:tc>
@@ -1239,16 +1235,8 @@
               <w:rPr>
                 <w:lang w:val="en-AU"/>
               </w:rPr>
-              <w:t>.</w:t>
-            </w:r>
-            <w:proofErr w:type="spellStart"/>
-            <w:r>
-              <w:rPr>
-                <w:lang w:val="en-AU"/>
-              </w:rPr>
-              <w:t>dat</w:t>
-            </w:r>
-            <w:proofErr w:type="spellEnd"/>
+              <w:t>.dat</w:t>
+            </w:r>
           </w:p>
         </w:tc>
         <w:tc>
@@ -1365,28 +1353,12 @@
                 <w:lang w:val="en-AU"/>
               </w:rPr>
             </w:pPr>
-            <w:proofErr w:type="spellStart"/>
-            <w:r>
-              <w:rPr>
-                <w:lang w:val="en-AU"/>
-              </w:rPr>
-              <w:t>Chl</w:t>
-            </w:r>
-            <w:proofErr w:type="spellEnd"/>
-            <w:r>
-              <w:rPr>
-                <w:lang w:val="en-AU"/>
-              </w:rPr>
-              <w:t xml:space="preserve"> user </w:t>
-            </w:r>
-            <w:proofErr w:type="spellStart"/>
-            <w:r>
-              <w:rPr>
-                <w:lang w:val="en-AU"/>
-              </w:rPr>
-              <w:t>coef</w:t>
-            </w:r>
-            <w:proofErr w:type="spellEnd"/>
+            <w:r>
+              <w:rPr>
+                <w:lang w:val="en-AU"/>
+              </w:rPr>
+              <w:t>Chl user coef</w:t>
+            </w:r>
           </w:p>
           <w:p>
             <w:pPr>
@@ -1455,35 +1427,7 @@
               <w:rPr>
                 <w:lang w:val="en-AU"/>
               </w:rPr>
-              <w:t xml:space="preserve">Use Ruskin </w:t>
-            </w:r>
-            <w:proofErr w:type="gramStart"/>
-            <w:r>
-              <w:rPr>
-                <w:lang w:val="en-AU"/>
-              </w:rPr>
-              <w:t>1.7.19,</w:t>
-            </w:r>
-            <w:proofErr w:type="gramEnd"/>
-            <w:r>
-              <w:rPr>
-                <w:lang w:val="en-AU"/>
-              </w:rPr>
-              <w:t xml:space="preserve"> open your dataset .Hex file. Right click on the dataset in the navigator window and export as </w:t>
-            </w:r>
-            <w:proofErr w:type="spellStart"/>
-            <w:r>
-              <w:rPr>
-                <w:lang w:val="en-AU"/>
-              </w:rPr>
-              <w:t>Rtext</w:t>
-            </w:r>
-            <w:proofErr w:type="spellEnd"/>
-            <w:r>
-              <w:rPr>
-                <w:lang w:val="en-AU"/>
-              </w:rPr>
-              <w:t xml:space="preserve"> using engineering format.</w:t>
+              <w:t>Use Ruskin 1.7.19, open your dataset .Hex file. Right click on the dataset in the navigator window and export as Rtext using engineering format.</w:t>
             </w:r>
           </w:p>
         </w:tc>
@@ -1511,8 +1455,6 @@
               </w:rPr>
               <w:t>205</w:t>
             </w:r>
-            <w:bookmarkStart w:id="0" w:name="_GoBack"/>
-            <w:bookmarkEnd w:id="0"/>
             <w:r>
               <w:rPr>
                 <w:lang w:val="en-AU"/>
@@ -1554,35 +1496,7 @@
               <w:rPr>
                 <w:lang w:val="en-AU"/>
               </w:rPr>
-              <w:t xml:space="preserve">Use Ruskin </w:t>
-            </w:r>
-            <w:proofErr w:type="gramStart"/>
-            <w:r>
-              <w:rPr>
-                <w:lang w:val="en-AU"/>
-              </w:rPr>
-              <w:t>1.7.19,</w:t>
-            </w:r>
-            <w:proofErr w:type="gramEnd"/>
-            <w:r>
-              <w:rPr>
-                <w:lang w:val="en-AU"/>
-              </w:rPr>
-              <w:t xml:space="preserve"> open your dataset .Hex file. Right click on the dataset in the navigator window and export as </w:t>
-            </w:r>
-            <w:proofErr w:type="spellStart"/>
-            <w:r>
-              <w:rPr>
-                <w:lang w:val="en-AU"/>
-              </w:rPr>
-              <w:t>Rtext</w:t>
-            </w:r>
-            <w:proofErr w:type="spellEnd"/>
-            <w:r>
-              <w:rPr>
-                <w:lang w:val="en-AU"/>
-              </w:rPr>
-              <w:t xml:space="preserve"> using engineering format.</w:t>
+              <w:t>Use Ruskin 1.7.19, open your dataset .Hex file. Right click on the dataset in the navigator window and export as Rtext using engineering format.</w:t>
             </w:r>
           </w:p>
         </w:tc>
@@ -1988,21 +1902,7 @@
         <w:rPr>
           <w:lang w:val="en-AU"/>
         </w:rPr>
-        <w:t xml:space="preserve"> to wherever you store </w:t>
-      </w:r>
-      <w:proofErr w:type="spellStart"/>
-      <w:r>
-        <w:rPr>
-          <w:lang w:val="en-AU"/>
-        </w:rPr>
-        <w:t>ogTechMatlabScript</w:t>
-      </w:r>
-      <w:proofErr w:type="spellEnd"/>
-      <w:r>
-        <w:rPr>
-          <w:lang w:val="en-AU"/>
-        </w:rPr>
-        <w:t xml:space="preserve"> folder. A copy can be found </w:t>
+        <w:t xml:space="preserve"> to wherever you store ogTechMatlabScript folder. A copy can be found </w:t>
       </w:r>
       <w:r>
         <w:rPr>
@@ -2014,90 +1914,21 @@
         <w:rPr>
           <w:lang w:val="en-AU"/>
         </w:rPr>
-        <w:t xml:space="preserve">\\PEARL\ocean\OGTECH\Software\Matlab </w:t>
-      </w:r>
-      <w:proofErr w:type="spellStart"/>
-      <w:r>
-        <w:rPr>
-          <w:lang w:val="en-AU"/>
-        </w:rPr>
-        <w:t>eazy</w:t>
-      </w:r>
-      <w:proofErr w:type="spellEnd"/>
-      <w:r>
-        <w:rPr>
-          <w:lang w:val="en-AU"/>
-        </w:rPr>
-        <w:t xml:space="preserve"> plot</w:t>
+        <w:t>\\PEARL\ocean\OGTECH\Software\Matlab eazy plot</w:t>
       </w:r>
       <w:r>
         <w:rPr>
           <w:lang w:val="en-AU"/>
         </w:rPr>
         <w:br/>
-      </w:r>
-      <w:proofErr w:type="gramStart"/>
-      <w:r>
-        <w:rPr>
-          <w:lang w:val="en-AU"/>
-        </w:rPr>
-        <w:t>You</w:t>
-      </w:r>
-      <w:proofErr w:type="gramEnd"/>
-      <w:r>
-        <w:rPr>
-          <w:lang w:val="en-AU"/>
-        </w:rPr>
-        <w:t xml:space="preserve"> will find a set of function call </w:t>
-      </w:r>
-      <w:proofErr w:type="spellStart"/>
-      <w:r>
-        <w:rPr>
-          <w:lang w:val="en-AU"/>
-        </w:rPr>
-        <w:t>importxxx</w:t>
-      </w:r>
-      <w:proofErr w:type="spellEnd"/>
-      <w:r>
-        <w:rPr>
-          <w:lang w:val="en-AU"/>
-        </w:rPr>
-        <w:t xml:space="preserve">. </w:t>
-      </w:r>
-      <w:proofErr w:type="gramStart"/>
-      <w:r>
-        <w:rPr>
-          <w:lang w:val="en-AU"/>
-        </w:rPr>
-        <w:t>xxx</w:t>
-      </w:r>
-      <w:proofErr w:type="gramEnd"/>
-      <w:r>
-        <w:rPr>
-          <w:lang w:val="en-AU"/>
-        </w:rPr>
-        <w:t xml:space="preserve"> being one of the instrument we commonly use. </w:t>
+        <w:t xml:space="preserve">You will find a set of function call importxxx. xxx being one of the instrument we commonly use. </w:t>
       </w:r>
       <w:r>
         <w:rPr>
           <w:lang w:val="en-AU"/>
         </w:rPr>
         <w:br/>
-        <w:t xml:space="preserve">To import data into </w:t>
-      </w:r>
-      <w:proofErr w:type="spellStart"/>
-      <w:r>
-        <w:rPr>
-          <w:lang w:val="en-AU"/>
-        </w:rPr>
-        <w:t>matlabs</w:t>
-      </w:r>
-      <w:proofErr w:type="spellEnd"/>
-      <w:r>
-        <w:rPr>
-          <w:lang w:val="en-AU"/>
-        </w:rPr>
-        <w:t>, one has</w:t>
+        <w:t>To import data into matlabs, one has</w:t>
       </w:r>
       <w:r>
         <w:rPr>
@@ -2109,21 +1940,7 @@
         <w:rPr>
           <w:lang w:val="en-AU"/>
         </w:rPr>
-        <w:t xml:space="preserve"> click onto the </w:t>
-      </w:r>
-      <w:proofErr w:type="spellStart"/>
-      <w:r>
-        <w:rPr>
-          <w:lang w:val="en-AU"/>
-        </w:rPr>
-        <w:t>matlabs</w:t>
-      </w:r>
-      <w:proofErr w:type="spellEnd"/>
-      <w:r>
-        <w:rPr>
-          <w:lang w:val="en-AU"/>
-        </w:rPr>
-        <w:t xml:space="preserve"> function related to the instrument he’s looking for and press F9. A window will show up and ask to browse for your file.</w:t>
+        <w:t xml:space="preserve"> click onto the matlabs function related to the instrument he’s looking for and press F9. A window will show up and ask to browse for your file.</w:t>
       </w:r>
       <w:r>
         <w:rPr>
@@ -2167,7 +1984,7 @@
       <w:r>
         <w:rPr>
           <w:noProof/>
-          <w:lang w:eastAsia="fr-FR"/>
+          <w:lang w:val="en-AU" w:eastAsia="en-AU"/>
         </w:rPr>
         <w:drawing>
           <wp:inline distT="0" distB="0" distL="0" distR="0" wp14:anchorId="497B3294" wp14:editId="1650368E">
@@ -2323,35 +2140,7 @@
         <w:rPr>
           <w:lang w:val="en-AU"/>
         </w:rPr>
-        <w:t xml:space="preserve"> into the workspace always have the same structure, it’s a 2 </w:t>
-      </w:r>
-      <w:proofErr w:type="spellStart"/>
-      <w:r>
-        <w:rPr>
-          <w:lang w:val="en-AU"/>
-        </w:rPr>
-        <w:t>colunms</w:t>
-      </w:r>
-      <w:proofErr w:type="spellEnd"/>
-      <w:r>
-        <w:rPr>
-          <w:lang w:val="en-AU"/>
-        </w:rPr>
-        <w:t xml:space="preserve"> * n rows </w:t>
-      </w:r>
-      <w:proofErr w:type="spellStart"/>
-      <w:r>
-        <w:rPr>
-          <w:lang w:val="en-AU"/>
-        </w:rPr>
-        <w:t>matrice</w:t>
-      </w:r>
-      <w:proofErr w:type="spellEnd"/>
-      <w:r>
-        <w:rPr>
-          <w:lang w:val="en-AU"/>
-        </w:rPr>
-        <w:t xml:space="preserve">. The first </w:t>
+        <w:t xml:space="preserve"> into the workspace always have the same structure, it’s a 2 colunms * n rows matrice. The first </w:t>
       </w:r>
       <w:r>
         <w:rPr>
@@ -2473,21 +2262,7 @@
         <w:rPr>
           <w:lang w:val="en-AU"/>
         </w:rPr>
-        <w:t xml:space="preserve">Simply select the </w:t>
-      </w:r>
-      <w:proofErr w:type="spellStart"/>
-      <w:r>
-        <w:rPr>
-          <w:lang w:val="en-AU"/>
-        </w:rPr>
-        <w:t>plotWS</w:t>
-      </w:r>
-      <w:proofErr w:type="spellEnd"/>
-      <w:r>
-        <w:rPr>
-          <w:lang w:val="en-AU"/>
-        </w:rPr>
-        <w:t xml:space="preserve"> function</w:t>
+        <w:t>Simply select the plotWS function</w:t>
       </w:r>
       <w:r>
         <w:rPr>
@@ -2549,35 +2324,7 @@
         <w:rPr>
           <w:lang w:val="en-AU"/>
         </w:rPr>
-        <w:t xml:space="preserve">If </w:t>
-      </w:r>
-      <w:proofErr w:type="gramStart"/>
-      <w:r>
-        <w:rPr>
-          <w:lang w:val="en-AU"/>
-        </w:rPr>
-        <w:t>this generate</w:t>
-      </w:r>
-      <w:proofErr w:type="gramEnd"/>
-      <w:r>
-        <w:rPr>
-          <w:lang w:val="en-AU"/>
-        </w:rPr>
-        <w:t xml:space="preserve"> an error, it’s probably because a system variable sneak into your workspace, Check all your variable are time series, if you find some that are not delete them and execute the </w:t>
-      </w:r>
-      <w:proofErr w:type="spellStart"/>
-      <w:r>
-        <w:rPr>
-          <w:lang w:val="en-AU"/>
-        </w:rPr>
-        <w:t>plotWS</w:t>
-      </w:r>
-      <w:proofErr w:type="spellEnd"/>
-      <w:r>
-        <w:rPr>
-          <w:lang w:val="en-AU"/>
-        </w:rPr>
-        <w:t xml:space="preserve"> function again.</w:t>
+        <w:t>If this generate an error, it’s probably because a system variable sneak into your workspace, Check all your variable are time series, if you find some that are not delete them and execute the plotWS function again.</w:t>
       </w:r>
     </w:p>
     <w:p>
@@ -2624,16 +2371,8 @@
         <w:rPr>
           <w:lang w:val="en-AU"/>
         </w:rPr>
-        <w:t xml:space="preserve">ere Matlab get handy by using </w:t>
-      </w:r>
-      <w:proofErr w:type="gramStart"/>
-      <w:r>
-        <w:rPr>
-          <w:lang w:val="en-AU"/>
-        </w:rPr>
-        <w:t>its</w:t>
-      </w:r>
-      <w:proofErr w:type="gramEnd"/>
+        <w:t>ere Matlab get handy by using its</w:t>
+      </w:r>
       <w:r>
         <w:rPr>
           <w:lang w:val="en-AU"/>
@@ -2673,7 +2412,7 @@
       <w:r>
         <w:rPr>
           <w:noProof/>
-          <w:lang w:eastAsia="fr-FR"/>
+          <w:lang w:val="en-AU" w:eastAsia="en-AU"/>
         </w:rPr>
         <w:drawing>
           <wp:inline distT="0" distB="0" distL="0" distR="0" wp14:anchorId="4CB4FA1E" wp14:editId="55EC2A70">
@@ -2807,14 +2546,12 @@
         </w:rPr>
         <w:t>Unfortunately, legend doesn’t update with the plot browser, so u can use the function ‘</w:t>
       </w:r>
-      <w:proofErr w:type="spellStart"/>
       <w:r>
         <w:rPr>
           <w:lang w:val="en-AU"/>
         </w:rPr>
         <w:t>showSelectedLineSerieLegend</w:t>
       </w:r>
-      <w:proofErr w:type="spellEnd"/>
       <w:r>
         <w:rPr>
           <w:lang w:val="en-AU"/>
@@ -2901,16 +2638,16 @@
         <w:rPr>
           <w:lang w:val="en-AU"/>
         </w:rPr>
-        <w:t xml:space="preserve"> sure everything will evolve pretty fast, typically I want incorporate </w:t>
-      </w:r>
-      <w:proofErr w:type="spellStart"/>
-      <w:r>
-        <w:rPr>
-          <w:lang w:val="en-AU"/>
-        </w:rPr>
-        <w:t>imox</w:t>
-      </w:r>
-      <w:proofErr w:type="spellEnd"/>
+        <w:t xml:space="preserve"> sure everything will evolve pretty fast, t</w:t>
+      </w:r>
+      <w:r>
+        <w:rPr>
+          <w:lang w:val="en-AU"/>
+        </w:rPr>
+        <w:t>ypically I want incorporate imos</w:t>
+      </w:r>
+      <w:bookmarkStart w:id="0" w:name="_GoBack"/>
+      <w:bookmarkEnd w:id="0"/>
       <w:r>
         <w:rPr>
           <w:lang w:val="en-AU"/>

</xml_diff>